<commit_message>
My responses and edits to first round of revisions
Responded to Co-I's questions, incorporated background section for clarity.
</commit_message>
<xml_diff>
--- a/KD_abstract.docx
+++ b/KD_abstract.docx
@@ -215,12 +215,175 @@
     <w:p>
       <w:pPr>
         <w:rPr>
-          <w:del w:id="0" w:author="Mulvahill, Matthew J" w:date="2017-04-25T15:08:00Z"/>
-          <w:rFonts w:ascii="Times New Roman" w:hAnsi="Times New Roman" w:cs="Times New Roman"/>
-          <w:sz w:val="24"/>
-          <w:szCs w:val="24"/>
-        </w:rPr>
-        <w:pPrChange w:id="1" w:author="Mulvahill, Matthew J" w:date="2017-04-25T15:08:00Z">
+          <w:rFonts w:ascii="Times New Roman" w:hAnsi="Times New Roman" w:cs="Times New Roman"/>
+          <w:sz w:val="24"/>
+          <w:szCs w:val="24"/>
+        </w:rPr>
+      </w:pPr>
+      <w:r>
+        <w:rPr>
+          <w:rFonts w:ascii="Times New Roman" w:hAnsi="Times New Roman" w:cs="Times New Roman"/>
+          <w:b/>
+          <w:sz w:val="24"/>
+          <w:szCs w:val="24"/>
+        </w:rPr>
+        <w:t>Background:</w:t>
+      </w:r>
+      <w:r>
+        <w:rPr>
+          <w:rFonts w:ascii="Times New Roman" w:hAnsi="Times New Roman" w:cs="Times New Roman"/>
+          <w:b/>
+          <w:sz w:val="24"/>
+          <w:szCs w:val="24"/>
+        </w:rPr>
+        <w:t xml:space="preserve">  </w:t>
+      </w:r>
+      <w:r>
+        <w:rPr>
+          <w:rFonts w:ascii="Times New Roman" w:hAnsi="Times New Roman" w:cs="Times New Roman"/>
+          <w:sz w:val="24"/>
+          <w:szCs w:val="24"/>
+        </w:rPr>
+        <w:t>We previously</w:t>
+      </w:r>
+      <w:r>
+        <w:rPr>
+          <w:rFonts w:ascii="Times New Roman" w:hAnsi="Times New Roman" w:cs="Times New Roman"/>
+          <w:sz w:val="24"/>
+          <w:szCs w:val="24"/>
+        </w:rPr>
+        <w:t xml:space="preserve"> </w:t>
+      </w:r>
+      <w:r>
+        <w:rPr>
+          <w:rFonts w:ascii="Times New Roman" w:hAnsi="Times New Roman" w:cs="Times New Roman"/>
+          <w:sz w:val="24"/>
+          <w:szCs w:val="24"/>
+        </w:rPr>
+        <w:t xml:space="preserve">demonstrated that eighty percent of children with Kawasaki Disease who develop coronary artery lesions have them present at time of diagnosis.  We postulated that these children represent a “high risk” group that may benefit from more aggressive initial therapy.  </w:t>
+      </w:r>
+      <w:r>
+        <w:rPr>
+          <w:rFonts w:ascii="Times New Roman" w:hAnsi="Times New Roman" w:cs="Times New Roman"/>
+          <w:sz w:val="24"/>
+          <w:szCs w:val="24"/>
+        </w:rPr>
+        <w:t xml:space="preserve">  </w:t>
+      </w:r>
+      <w:r>
+        <w:rPr>
+          <w:rFonts w:ascii="Times New Roman" w:hAnsi="Times New Roman" w:cs="Times New Roman"/>
+          <w:sz w:val="24"/>
+          <w:szCs w:val="24"/>
+        </w:rPr>
+        <w:t>Infliximab has been shown to decrease inflammation in KD patients</w:t>
+      </w:r>
+      <w:r>
+        <w:rPr>
+          <w:rFonts w:ascii="Times New Roman" w:hAnsi="Times New Roman" w:cs="Times New Roman"/>
+          <w:sz w:val="24"/>
+          <w:szCs w:val="24"/>
+        </w:rPr>
+        <w:t xml:space="preserve"> </w:t>
+      </w:r>
+      <w:r>
+        <w:rPr>
+          <w:rFonts w:ascii="Times New Roman" w:hAnsi="Times New Roman" w:cs="Times New Roman"/>
+          <w:sz w:val="24"/>
+          <w:szCs w:val="24"/>
+        </w:rPr>
+        <w:t xml:space="preserve">when added to </w:t>
+      </w:r>
+      <w:r>
+        <w:rPr>
+          <w:rFonts w:ascii="Times New Roman" w:hAnsi="Times New Roman" w:cs="Times New Roman"/>
+          <w:sz w:val="24"/>
+          <w:szCs w:val="24"/>
+        </w:rPr>
+        <w:t>standard therapy</w:t>
+      </w:r>
+      <w:r>
+        <w:rPr>
+          <w:rFonts w:ascii="Times New Roman" w:hAnsi="Times New Roman" w:cs="Times New Roman"/>
+          <w:sz w:val="24"/>
+          <w:szCs w:val="24"/>
+        </w:rPr>
+        <w:t xml:space="preserve">.  </w:t>
+      </w:r>
+      <w:r>
+        <w:rPr>
+          <w:rFonts w:ascii="Times New Roman" w:hAnsi="Times New Roman" w:cs="Times New Roman"/>
+          <w:sz w:val="24"/>
+          <w:szCs w:val="24"/>
+        </w:rPr>
+        <w:t>Therefore, w</w:t>
+      </w:r>
+      <w:r>
+        <w:rPr>
+          <w:rFonts w:ascii="Times New Roman" w:hAnsi="Times New Roman" w:cs="Times New Roman"/>
+          <w:sz w:val="24"/>
+          <w:szCs w:val="24"/>
+        </w:rPr>
+        <w:t xml:space="preserve">e compared IVIG alone </w:t>
+      </w:r>
+      <w:r>
+        <w:rPr>
+          <w:rFonts w:ascii="Times New Roman" w:hAnsi="Times New Roman" w:cs="Times New Roman"/>
+          <w:sz w:val="24"/>
+          <w:szCs w:val="24"/>
+        </w:rPr>
+        <w:t>with IVIG plus infliximab as an initial treatment in</w:t>
+      </w:r>
+      <w:r>
+        <w:rPr>
+          <w:rFonts w:ascii="Times New Roman" w:hAnsi="Times New Roman" w:cs="Times New Roman"/>
+          <w:sz w:val="24"/>
+          <w:szCs w:val="24"/>
+        </w:rPr>
+        <w:t xml:space="preserve"> KD patients with </w:t>
+      </w:r>
+      <w:r>
+        <w:rPr>
+          <w:rFonts w:ascii="Times New Roman" w:hAnsi="Times New Roman" w:cs="Times New Roman"/>
+          <w:sz w:val="24"/>
+          <w:szCs w:val="24"/>
+        </w:rPr>
+        <w:t xml:space="preserve">CAL </w:t>
+      </w:r>
+      <w:r>
+        <w:rPr>
+          <w:rFonts w:ascii="Times New Roman" w:hAnsi="Times New Roman" w:cs="Times New Roman"/>
+          <w:sz w:val="24"/>
+          <w:szCs w:val="24"/>
+        </w:rPr>
+        <w:t xml:space="preserve">to reduce </w:t>
+      </w:r>
+      <w:r>
+        <w:rPr>
+          <w:rFonts w:ascii="Times New Roman" w:hAnsi="Times New Roman" w:cs="Times New Roman"/>
+          <w:sz w:val="24"/>
+          <w:szCs w:val="24"/>
+        </w:rPr>
+        <w:t>IVIG resistance and to evaluate coronary artery changes between groups</w:t>
+      </w:r>
+      <w:r>
+        <w:rPr>
+          <w:rFonts w:ascii="Times New Roman" w:hAnsi="Times New Roman" w:cs="Times New Roman"/>
+          <w:sz w:val="24"/>
+          <w:szCs w:val="24"/>
+        </w:rPr>
+        <w:t>.</w:t>
+      </w:r>
+    </w:p>
+    <w:p>
+      <w:pPr>
+        <w:rPr>
+          <w:del w:id="0" w:author="Mulvahill, Matthew J" w:date="2017-04-25T15:09:00Z"/>
+          <w:rFonts w:ascii="Times New Roman" w:hAnsi="Times New Roman" w:cs="Times New Roman"/>
+          <w:sz w:val="24"/>
+          <w:szCs w:val="24"/>
+        </w:rPr>
+        <w:pPrChange w:id="1" w:author="Mulvahill, Matthew J" w:date="2017-04-25T15:09:00Z">
           <w:pPr/>
         </w:pPrChange>
       </w:pPr>
@@ -231,155 +394,189 @@
           <w:sz w:val="24"/>
           <w:szCs w:val="24"/>
         </w:rPr>
-        <w:t>Background:</w:t>
-      </w:r>
-      <w:r>
-        <w:rPr>
-          <w:rFonts w:ascii="Times New Roman" w:hAnsi="Times New Roman" w:cs="Times New Roman"/>
-          <w:b/>
-          <w:sz w:val="24"/>
-          <w:szCs w:val="24"/>
-        </w:rPr>
-        <w:t xml:space="preserve">  </w:t>
-      </w:r>
-      <w:r>
-        <w:rPr>
-          <w:rFonts w:ascii="Times New Roman" w:hAnsi="Times New Roman" w:cs="Times New Roman"/>
-          <w:sz w:val="24"/>
-          <w:szCs w:val="24"/>
-        </w:rPr>
-        <w:t>We previously</w:t>
-      </w:r>
-      <w:r>
-        <w:rPr>
-          <w:rFonts w:ascii="Times New Roman" w:hAnsi="Times New Roman" w:cs="Times New Roman"/>
-          <w:sz w:val="24"/>
-          <w:szCs w:val="24"/>
-        </w:rPr>
-        <w:t xml:space="preserve"> </w:t>
-      </w:r>
-      <w:r>
-        <w:rPr>
-          <w:rFonts w:ascii="Times New Roman" w:hAnsi="Times New Roman" w:cs="Times New Roman"/>
-          <w:sz w:val="24"/>
-          <w:szCs w:val="24"/>
-        </w:rPr>
-        <w:t xml:space="preserve">demonstrated that eighty percent of children with Kawasaki Disease who develop coronary artery lesions have them present at time of diagnosis.  We postulated that these children represent a “high risk” group that may benefit from more aggressive initial therapy.  </w:t>
-      </w:r>
-      <w:r>
-        <w:rPr>
-          <w:rFonts w:ascii="Times New Roman" w:hAnsi="Times New Roman" w:cs="Times New Roman"/>
-          <w:sz w:val="24"/>
-          <w:szCs w:val="24"/>
-        </w:rPr>
-        <w:t xml:space="preserve">  </w:t>
-      </w:r>
-      <w:r>
-        <w:rPr>
-          <w:rFonts w:ascii="Times New Roman" w:hAnsi="Times New Roman" w:cs="Times New Roman"/>
-          <w:sz w:val="24"/>
-          <w:szCs w:val="24"/>
-        </w:rPr>
-        <w:t>Infliximab has been shown to decrease inflammation in KD patients</w:t>
-      </w:r>
-      <w:r>
-        <w:rPr>
-          <w:rFonts w:ascii="Times New Roman" w:hAnsi="Times New Roman" w:cs="Times New Roman"/>
-          <w:sz w:val="24"/>
-          <w:szCs w:val="24"/>
-        </w:rPr>
-        <w:t xml:space="preserve"> </w:t>
-      </w:r>
-      <w:r>
-        <w:rPr>
-          <w:rFonts w:ascii="Times New Roman" w:hAnsi="Times New Roman" w:cs="Times New Roman"/>
-          <w:sz w:val="24"/>
-          <w:szCs w:val="24"/>
-        </w:rPr>
-        <w:t xml:space="preserve">when added to </w:t>
-      </w:r>
-      <w:r>
-        <w:rPr>
-          <w:rFonts w:ascii="Times New Roman" w:hAnsi="Times New Roman" w:cs="Times New Roman"/>
-          <w:sz w:val="24"/>
-          <w:szCs w:val="24"/>
-        </w:rPr>
-        <w:t>standard therapy</w:t>
-      </w:r>
-      <w:r>
-        <w:rPr>
-          <w:rFonts w:ascii="Times New Roman" w:hAnsi="Times New Roman" w:cs="Times New Roman"/>
-          <w:sz w:val="24"/>
-          <w:szCs w:val="24"/>
-        </w:rPr>
-        <w:t xml:space="preserve">.  </w:t>
-      </w:r>
-      <w:r>
-        <w:rPr>
-          <w:rFonts w:ascii="Times New Roman" w:hAnsi="Times New Roman" w:cs="Times New Roman"/>
-          <w:sz w:val="24"/>
-          <w:szCs w:val="24"/>
-        </w:rPr>
-        <w:t>Therefore, w</w:t>
-      </w:r>
-      <w:r>
-        <w:rPr>
-          <w:rFonts w:ascii="Times New Roman" w:hAnsi="Times New Roman" w:cs="Times New Roman"/>
-          <w:sz w:val="24"/>
-          <w:szCs w:val="24"/>
-        </w:rPr>
-        <w:t xml:space="preserve">e compared IVIG alone </w:t>
-      </w:r>
-      <w:r>
-        <w:rPr>
-          <w:rFonts w:ascii="Times New Roman" w:hAnsi="Times New Roman" w:cs="Times New Roman"/>
-          <w:sz w:val="24"/>
-          <w:szCs w:val="24"/>
-        </w:rPr>
-        <w:t>with IVIG plus infliximab as an initial treatment in</w:t>
-      </w:r>
-      <w:r>
-        <w:rPr>
-          <w:rFonts w:ascii="Times New Roman" w:hAnsi="Times New Roman" w:cs="Times New Roman"/>
-          <w:sz w:val="24"/>
-          <w:szCs w:val="24"/>
-        </w:rPr>
-        <w:t xml:space="preserve"> KD patients with </w:t>
-      </w:r>
-      <w:r>
-        <w:rPr>
-          <w:rFonts w:ascii="Times New Roman" w:hAnsi="Times New Roman" w:cs="Times New Roman"/>
-          <w:sz w:val="24"/>
-          <w:szCs w:val="24"/>
-        </w:rPr>
-        <w:t xml:space="preserve">CAL </w:t>
-      </w:r>
-      <w:r>
-        <w:rPr>
-          <w:rFonts w:ascii="Times New Roman" w:hAnsi="Times New Roman" w:cs="Times New Roman"/>
-          <w:sz w:val="24"/>
-          <w:szCs w:val="24"/>
-        </w:rPr>
-        <w:t xml:space="preserve">to reduce </w:t>
-      </w:r>
-      <w:r>
-        <w:rPr>
-          <w:rFonts w:ascii="Times New Roman" w:hAnsi="Times New Roman" w:cs="Times New Roman"/>
-          <w:sz w:val="24"/>
-          <w:szCs w:val="24"/>
-        </w:rPr>
-        <w:t>IVIG resistance and to evaluate coronary artery changes between groups</w:t>
-      </w:r>
-      <w:r>
-        <w:rPr>
-          <w:rFonts w:ascii="Times New Roman" w:hAnsi="Times New Roman" w:cs="Times New Roman"/>
-          <w:sz w:val="24"/>
-          <w:szCs w:val="24"/>
-        </w:rPr>
-        <w:t>.</w:t>
+        <w:t>Methods:</w:t>
+      </w:r>
+      <w:r>
+        <w:rPr>
+          <w:rFonts w:ascii="Times New Roman" w:hAnsi="Times New Roman" w:cs="Times New Roman"/>
+          <w:sz w:val="24"/>
+          <w:szCs w:val="24"/>
+        </w:rPr>
+        <w:t xml:space="preserve">  KD patients were retrospectively reviewed from 2009 to 2016.  </w:t>
+      </w:r>
+      <w:r>
+        <w:rPr>
+          <w:rFonts w:ascii="Times New Roman" w:hAnsi="Times New Roman" w:cs="Times New Roman"/>
+          <w:sz w:val="24"/>
+          <w:szCs w:val="24"/>
+        </w:rPr>
+        <w:t>CA</w:t>
+      </w:r>
+      <w:r>
+        <w:rPr>
+          <w:rFonts w:ascii="Times New Roman" w:hAnsi="Times New Roman" w:cs="Times New Roman"/>
+          <w:sz w:val="24"/>
+          <w:szCs w:val="24"/>
+        </w:rPr>
+        <w:t>Ls were</w:t>
+      </w:r>
+      <w:r>
+        <w:rPr>
+          <w:rFonts w:ascii="Times New Roman" w:hAnsi="Times New Roman" w:cs="Times New Roman"/>
+          <w:sz w:val="24"/>
+          <w:szCs w:val="24"/>
+        </w:rPr>
+        <w:t xml:space="preserve"> defined as LAD and RCA_ z-score</w:t>
+      </w:r>
+      <w:r>
+        <w:rPr>
+          <w:rFonts w:ascii="Times New Roman" w:hAnsi="Times New Roman" w:cs="Times New Roman"/>
+          <w:sz w:val="24"/>
+          <w:szCs w:val="24"/>
+        </w:rPr>
+        <w:t xml:space="preserve">s </w:t>
+      </w:r>
+      <w:r>
+        <w:rPr>
+          <w:rFonts w:ascii="Times New Roman" w:hAnsi="Times New Roman" w:cs="Times New Roman"/>
+          <w:sz w:val="24"/>
+          <w:szCs w:val="24"/>
+          <w:u w:val="single"/>
+        </w:rPr>
+        <w:t>&gt;</w:t>
+      </w:r>
+      <w:r>
+        <w:rPr>
+          <w:rFonts w:ascii="Times New Roman" w:hAnsi="Times New Roman" w:cs="Times New Roman"/>
+          <w:sz w:val="24"/>
+          <w:szCs w:val="24"/>
+        </w:rPr>
+        <w:t xml:space="preserve"> 2.5.  </w:t>
+      </w:r>
+      <w:r>
+        <w:rPr>
+          <w:rFonts w:ascii="Times New Roman" w:hAnsi="Times New Roman" w:cs="Times New Roman"/>
+          <w:sz w:val="24"/>
+          <w:szCs w:val="24"/>
+        </w:rPr>
+        <w:t xml:space="preserve">KD patients with </w:t>
+      </w:r>
+      <w:r>
+        <w:rPr>
+          <w:rFonts w:ascii="Times New Roman" w:hAnsi="Times New Roman" w:cs="Times New Roman"/>
+          <w:sz w:val="24"/>
+          <w:szCs w:val="24"/>
+        </w:rPr>
+        <w:t xml:space="preserve">CALs on initial ECHO who were treated with IVIG alone were compared with those who were treated with IVIG and infliximab.  </w:t>
+      </w:r>
+      <w:r>
+        <w:rPr>
+          <w:rFonts w:ascii="Times New Roman" w:hAnsi="Times New Roman" w:cs="Times New Roman"/>
+          <w:sz w:val="24"/>
+          <w:szCs w:val="24"/>
+        </w:rPr>
+        <w:t>.  .</w:t>
+      </w:r>
+      <w:r>
+        <w:rPr>
+          <w:rFonts w:ascii="Times New Roman" w:hAnsi="Times New Roman" w:cs="Times New Roman"/>
+          <w:sz w:val="24"/>
+          <w:szCs w:val="24"/>
+        </w:rPr>
+        <w:t xml:space="preserve">  Clinical characteristics, length of stay,</w:t>
+      </w:r>
+      <w:r>
+        <w:rPr>
+          <w:rFonts w:ascii="Times New Roman" w:hAnsi="Times New Roman" w:cs="Times New Roman"/>
+          <w:sz w:val="24"/>
+          <w:szCs w:val="24"/>
+        </w:rPr>
+        <w:t xml:space="preserve">and </w:t>
+      </w:r>
+      <w:r>
+        <w:rPr>
+          <w:rFonts w:ascii="Times New Roman" w:hAnsi="Times New Roman" w:cs="Times New Roman"/>
+          <w:sz w:val="24"/>
+          <w:szCs w:val="24"/>
+        </w:rPr>
+        <w:t xml:space="preserve"> requirement of additional therapy were compared between groups using chi-squared test and Fischer’s exact tests.  </w:t>
+      </w:r>
+      <w:r>
+        <w:rPr>
+          <w:rFonts w:ascii="Times New Roman" w:hAnsi="Times New Roman" w:cs="Times New Roman"/>
+          <w:sz w:val="24"/>
+          <w:szCs w:val="24"/>
+        </w:rPr>
+        <w:t xml:space="preserve">Effect of treatment on </w:t>
+      </w:r>
+      <w:r>
+        <w:rPr>
+          <w:rFonts w:ascii="Times New Roman" w:hAnsi="Times New Roman" w:cs="Times New Roman"/>
+          <w:sz w:val="24"/>
+          <w:szCs w:val="24"/>
+        </w:rPr>
+        <w:t xml:space="preserve">CALs </w:t>
+      </w:r>
+      <w:r>
+        <w:rPr>
+          <w:rFonts w:ascii="Times New Roman" w:hAnsi="Times New Roman" w:cs="Times New Roman"/>
+          <w:sz w:val="24"/>
+          <w:szCs w:val="24"/>
+        </w:rPr>
+        <w:t xml:space="preserve">between groups </w:t>
+      </w:r>
+      <w:r>
+        <w:rPr>
+          <w:rFonts w:ascii="Times New Roman" w:hAnsi="Times New Roman" w:cs="Times New Roman"/>
+          <w:sz w:val="24"/>
+          <w:szCs w:val="24"/>
+        </w:rPr>
+        <w:t xml:space="preserve">was </w:t>
+      </w:r>
+      <w:r>
+        <w:rPr>
+          <w:rFonts w:ascii="Times New Roman" w:hAnsi="Times New Roman" w:cs="Times New Roman"/>
+          <w:sz w:val="24"/>
+          <w:szCs w:val="24"/>
+        </w:rPr>
+        <w:t>ass</w:t>
+      </w:r>
+      <w:r>
+        <w:rPr>
+          <w:rFonts w:ascii="Times New Roman" w:hAnsi="Times New Roman" w:cs="Times New Roman"/>
+          <w:sz w:val="24"/>
+          <w:szCs w:val="24"/>
+        </w:rPr>
+        <w:t>essed using linear mixed models at three time points:  baseline</w:t>
+      </w:r>
+      <w:r>
+        <w:rPr>
+          <w:rFonts w:ascii="Times New Roman" w:hAnsi="Times New Roman" w:cs="Times New Roman"/>
+          <w:sz w:val="24"/>
+          <w:szCs w:val="24"/>
+        </w:rPr>
+        <w:t>, 2 weeks, and 6 weeks</w:t>
+      </w:r>
+      <w:r>
+        <w:rPr>
+          <w:rFonts w:ascii="Times New Roman" w:hAnsi="Times New Roman" w:cs="Times New Roman"/>
+          <w:sz w:val="24"/>
+          <w:szCs w:val="24"/>
+        </w:rPr>
+        <w:t xml:space="preserve"> post treatment.</w:t>
       </w:r>
       <w:bookmarkStart w:id="2" w:name="_GoBack"/>
       <w:bookmarkEnd w:id="2"/>
+      <w:ins w:id="3" w:author="Mulvahill, Matthew J" w:date="2017-04-25T15:09:00Z">
+        <w:r>
+          <w:rPr>
+            <w:rFonts w:ascii="Times New Roman" w:hAnsi="Times New Roman" w:cs="Times New Roman"/>
+            <w:sz w:val="24"/>
+            <w:szCs w:val="24"/>
+          </w:rPr>
+          <w:t xml:space="preserve"> </w:t>
+        </w:r>
+      </w:ins>
     </w:p>
     <w:p>
       <w:pPr>
@@ -389,7 +586,7 @@
           <w:szCs w:val="24"/>
         </w:rPr>
       </w:pPr>
-      <w:del w:id="3" w:author="Mulvahill, Matthew J" w:date="2017-04-25T15:08:00Z">
+      <w:del w:id="4" w:author="Mulvahill, Matthew J" w:date="2017-04-25T15:09:00Z">
         <w:r>
           <w:rPr>
             <w:rFonts w:ascii="Times New Roman" w:hAnsi="Times New Roman" w:cs="Times New Roman"/>
@@ -397,7 +594,7 @@
             <w:sz w:val="24"/>
             <w:szCs w:val="24"/>
           </w:rPr>
-          <w:delText>Methods:</w:delText>
+          <w:delText>Results:</w:delText>
         </w:r>
         <w:r>
           <w:rPr>
@@ -405,7 +602,79 @@
             <w:sz w:val="24"/>
             <w:szCs w:val="24"/>
           </w:rPr>
-          <w:delText xml:space="preserve">  KD patients were retrospectively reviewed from</w:delText>
+          <w:delText xml:space="preserve"> </w:delText>
+        </w:r>
+        <w:r>
+          <w:rPr>
+            <w:rFonts w:ascii="Times New Roman" w:hAnsi="Times New Roman" w:cs="Times New Roman"/>
+            <w:sz w:val="24"/>
+            <w:szCs w:val="24"/>
+          </w:rPr>
+          <w:delText xml:space="preserve">34 KD </w:delText>
+        </w:r>
+        <w:r>
+          <w:rPr>
+            <w:rFonts w:ascii="Times New Roman" w:hAnsi="Times New Roman" w:cs="Times New Roman"/>
+            <w:sz w:val="24"/>
+            <w:szCs w:val="24"/>
+          </w:rPr>
+          <w:delText xml:space="preserve">patients </w:delText>
+        </w:r>
+        <w:r>
+          <w:rPr>
+            <w:rFonts w:ascii="Times New Roman" w:hAnsi="Times New Roman" w:cs="Times New Roman"/>
+            <w:sz w:val="24"/>
+            <w:szCs w:val="24"/>
+          </w:rPr>
+          <w:delText>with CA</w:delText>
+        </w:r>
+        <w:r>
+          <w:rPr>
+            <w:rFonts w:ascii="Times New Roman" w:hAnsi="Times New Roman" w:cs="Times New Roman"/>
+            <w:sz w:val="24"/>
+            <w:szCs w:val="24"/>
+          </w:rPr>
+          <w:delText>Ls were</w:delText>
+        </w:r>
+        <w:r>
+          <w:rPr>
+            <w:rFonts w:ascii="Times New Roman" w:hAnsi="Times New Roman" w:cs="Times New Roman"/>
+            <w:sz w:val="24"/>
+            <w:szCs w:val="24"/>
+          </w:rPr>
+          <w:delText xml:space="preserve"> treated with IVIG and 35 KD patients with </w:delText>
+        </w:r>
+        <w:r>
+          <w:rPr>
+            <w:rFonts w:ascii="Times New Roman" w:hAnsi="Times New Roman" w:cs="Times New Roman"/>
+            <w:sz w:val="24"/>
+            <w:szCs w:val="24"/>
+          </w:rPr>
+          <w:delText xml:space="preserve">CALs were </w:delText>
+        </w:r>
+        <w:r>
+          <w:rPr>
+            <w:rFonts w:ascii="Times New Roman" w:hAnsi="Times New Roman" w:cs="Times New Roman"/>
+            <w:sz w:val="24"/>
+            <w:szCs w:val="24"/>
+          </w:rPr>
+          <w:delText>treated with IVIG +</w:delText>
+        </w:r>
+        <w:r>
+          <w:rPr>
+            <w:rFonts w:ascii="Times New Roman" w:hAnsi="Times New Roman" w:cs="Times New Roman"/>
+            <w:sz w:val="24"/>
+            <w:szCs w:val="24"/>
+          </w:rPr>
+          <w:delText xml:space="preserve"> </w:delText>
+        </w:r>
+        <w:r>
+          <w:rPr>
+            <w:rFonts w:ascii="Times New Roman" w:hAnsi="Times New Roman" w:cs="Times New Roman"/>
+            <w:sz w:val="24"/>
+            <w:szCs w:val="24"/>
+          </w:rPr>
+          <w:delText>inflixim</w:delText>
         </w:r>
       </w:del>
       <w:r>
@@ -414,286 +683,7 @@
           <w:sz w:val="24"/>
           <w:szCs w:val="24"/>
         </w:rPr>
-        <w:t xml:space="preserve"> 2009 to 2016.  </w:t>
-      </w:r>
-      <w:r>
-        <w:rPr>
-          <w:rFonts w:ascii="Times New Roman" w:hAnsi="Times New Roman" w:cs="Times New Roman"/>
-          <w:sz w:val="24"/>
-          <w:szCs w:val="24"/>
-        </w:rPr>
-        <w:t>CA</w:t>
-      </w:r>
-      <w:r>
-        <w:rPr>
-          <w:rFonts w:ascii="Times New Roman" w:hAnsi="Times New Roman" w:cs="Times New Roman"/>
-          <w:sz w:val="24"/>
-          <w:szCs w:val="24"/>
-        </w:rPr>
-        <w:t>Ls were</w:t>
-      </w:r>
-      <w:r>
-        <w:rPr>
-          <w:rFonts w:ascii="Times New Roman" w:hAnsi="Times New Roman" w:cs="Times New Roman"/>
-          <w:sz w:val="24"/>
-          <w:szCs w:val="24"/>
-        </w:rPr>
-        <w:t xml:space="preserve"> defined as LAD and RCA_ z-score</w:t>
-      </w:r>
-      <w:r>
-        <w:rPr>
-          <w:rFonts w:ascii="Times New Roman" w:hAnsi="Times New Roman" w:cs="Times New Roman"/>
-          <w:sz w:val="24"/>
-          <w:szCs w:val="24"/>
-        </w:rPr>
-        <w:t xml:space="preserve">s </w:t>
-      </w:r>
-      <w:r>
-        <w:rPr>
-          <w:rFonts w:ascii="Times New Roman" w:hAnsi="Times New Roman" w:cs="Times New Roman"/>
-          <w:sz w:val="24"/>
-          <w:szCs w:val="24"/>
-          <w:u w:val="single"/>
-        </w:rPr>
-        <w:t>&gt;</w:t>
-      </w:r>
-      <w:r>
-        <w:rPr>
-          <w:rFonts w:ascii="Times New Roman" w:hAnsi="Times New Roman" w:cs="Times New Roman"/>
-          <w:sz w:val="24"/>
-          <w:szCs w:val="24"/>
-        </w:rPr>
-        <w:t xml:space="preserve"> 2.5.  </w:t>
-      </w:r>
-      <w:r>
-        <w:rPr>
-          <w:rFonts w:ascii="Times New Roman" w:hAnsi="Times New Roman" w:cs="Times New Roman"/>
-          <w:sz w:val="24"/>
-          <w:szCs w:val="24"/>
-        </w:rPr>
-        <w:t xml:space="preserve">KD patients with </w:t>
-      </w:r>
-      <w:r>
-        <w:rPr>
-          <w:rFonts w:ascii="Times New Roman" w:hAnsi="Times New Roman" w:cs="Times New Roman"/>
-          <w:sz w:val="24"/>
-          <w:szCs w:val="24"/>
-        </w:rPr>
-        <w:t xml:space="preserve">CALs on initial ECHO who were treated with IVIG alone were compared with those who were treated with IVIG and infliximab.  </w:t>
-      </w:r>
-      <w:r>
-        <w:rPr>
-          <w:rFonts w:ascii="Times New Roman" w:hAnsi="Times New Roman" w:cs="Times New Roman"/>
-          <w:sz w:val="24"/>
-          <w:szCs w:val="24"/>
-        </w:rPr>
-        <w:t>.  .</w:t>
-      </w:r>
-      <w:r>
-        <w:rPr>
-          <w:rFonts w:ascii="Times New Roman" w:hAnsi="Times New Roman" w:cs="Times New Roman"/>
-          <w:sz w:val="24"/>
-          <w:szCs w:val="24"/>
-        </w:rPr>
-        <w:t xml:space="preserve">  Clinical characteristics, length of </w:t>
-      </w:r>
-      <w:proofErr w:type="spellStart"/>
-      <w:proofErr w:type="gramStart"/>
-      <w:r>
-        <w:rPr>
-          <w:rFonts w:ascii="Times New Roman" w:hAnsi="Times New Roman" w:cs="Times New Roman"/>
-          <w:sz w:val="24"/>
-          <w:szCs w:val="24"/>
-        </w:rPr>
-        <w:t>stay,</w:t>
-      </w:r>
-      <w:r>
-        <w:rPr>
-          <w:rFonts w:ascii="Times New Roman" w:hAnsi="Times New Roman" w:cs="Times New Roman"/>
-          <w:sz w:val="24"/>
-          <w:szCs w:val="24"/>
-        </w:rPr>
-        <w:t>and</w:t>
-      </w:r>
-      <w:proofErr w:type="spellEnd"/>
-      <w:proofErr w:type="gramEnd"/>
-      <w:r>
-        <w:rPr>
-          <w:rFonts w:ascii="Times New Roman" w:hAnsi="Times New Roman" w:cs="Times New Roman"/>
-          <w:sz w:val="24"/>
-          <w:szCs w:val="24"/>
-        </w:rPr>
-        <w:t xml:space="preserve"> </w:t>
-      </w:r>
-      <w:r>
-        <w:rPr>
-          <w:rFonts w:ascii="Times New Roman" w:hAnsi="Times New Roman" w:cs="Times New Roman"/>
-          <w:sz w:val="24"/>
-          <w:szCs w:val="24"/>
-        </w:rPr>
-        <w:t xml:space="preserve"> requirement of additional therapy were compared between groups using chi-squared test and Fischer’s exact tests.  </w:t>
-      </w:r>
-      <w:r>
-        <w:rPr>
-          <w:rFonts w:ascii="Times New Roman" w:hAnsi="Times New Roman" w:cs="Times New Roman"/>
-          <w:sz w:val="24"/>
-          <w:szCs w:val="24"/>
-        </w:rPr>
-        <w:t xml:space="preserve">Effect of treatment on </w:t>
-      </w:r>
-      <w:r>
-        <w:rPr>
-          <w:rFonts w:ascii="Times New Roman" w:hAnsi="Times New Roman" w:cs="Times New Roman"/>
-          <w:sz w:val="24"/>
-          <w:szCs w:val="24"/>
-        </w:rPr>
-        <w:t xml:space="preserve">CALs </w:t>
-      </w:r>
-      <w:r>
-        <w:rPr>
-          <w:rFonts w:ascii="Times New Roman" w:hAnsi="Times New Roman" w:cs="Times New Roman"/>
-          <w:sz w:val="24"/>
-          <w:szCs w:val="24"/>
-        </w:rPr>
-        <w:t xml:space="preserve">between groups </w:t>
-      </w:r>
-      <w:r>
-        <w:rPr>
-          <w:rFonts w:ascii="Times New Roman" w:hAnsi="Times New Roman" w:cs="Times New Roman"/>
-          <w:sz w:val="24"/>
-          <w:szCs w:val="24"/>
-        </w:rPr>
-        <w:t xml:space="preserve">was </w:t>
-      </w:r>
-      <w:r>
-        <w:rPr>
-          <w:rFonts w:ascii="Times New Roman" w:hAnsi="Times New Roman" w:cs="Times New Roman"/>
-          <w:sz w:val="24"/>
-          <w:szCs w:val="24"/>
-        </w:rPr>
-        <w:t>ass</w:t>
-      </w:r>
-      <w:r>
-        <w:rPr>
-          <w:rFonts w:ascii="Times New Roman" w:hAnsi="Times New Roman" w:cs="Times New Roman"/>
-          <w:sz w:val="24"/>
-          <w:szCs w:val="24"/>
-        </w:rPr>
-        <w:t>essed using linear mixed models at three time points:  baseline</w:t>
-      </w:r>
-      <w:r>
-        <w:rPr>
-          <w:rFonts w:ascii="Times New Roman" w:hAnsi="Times New Roman" w:cs="Times New Roman"/>
-          <w:sz w:val="24"/>
-          <w:szCs w:val="24"/>
-        </w:rPr>
-        <w:t>, 2 weeks, and 6 weeks</w:t>
-      </w:r>
-      <w:r>
-        <w:rPr>
-          <w:rFonts w:ascii="Times New Roman" w:hAnsi="Times New Roman" w:cs="Times New Roman"/>
-          <w:sz w:val="24"/>
-          <w:szCs w:val="24"/>
-        </w:rPr>
-        <w:t xml:space="preserve"> post treatment.</w:t>
-      </w:r>
-    </w:p>
-    <w:p>
-      <w:pPr>
-        <w:rPr>
-          <w:rFonts w:ascii="Times New Roman" w:hAnsi="Times New Roman" w:cs="Times New Roman"/>
-          <w:sz w:val="24"/>
-          <w:szCs w:val="24"/>
-        </w:rPr>
-      </w:pPr>
-      <w:r>
-        <w:rPr>
-          <w:rFonts w:ascii="Times New Roman" w:hAnsi="Times New Roman" w:cs="Times New Roman"/>
-          <w:b/>
-          <w:sz w:val="24"/>
-          <w:szCs w:val="24"/>
-        </w:rPr>
-        <w:t>Results:</w:t>
-      </w:r>
-      <w:r>
-        <w:rPr>
-          <w:rFonts w:ascii="Times New Roman" w:hAnsi="Times New Roman" w:cs="Times New Roman"/>
-          <w:sz w:val="24"/>
-          <w:szCs w:val="24"/>
-        </w:rPr>
-        <w:t xml:space="preserve"> </w:t>
-      </w:r>
-      <w:r>
-        <w:rPr>
-          <w:rFonts w:ascii="Times New Roman" w:hAnsi="Times New Roman" w:cs="Times New Roman"/>
-          <w:sz w:val="24"/>
-          <w:szCs w:val="24"/>
-        </w:rPr>
-        <w:t xml:space="preserve">34 KD </w:t>
-      </w:r>
-      <w:r>
-        <w:rPr>
-          <w:rFonts w:ascii="Times New Roman" w:hAnsi="Times New Roman" w:cs="Times New Roman"/>
-          <w:sz w:val="24"/>
-          <w:szCs w:val="24"/>
-        </w:rPr>
-        <w:t xml:space="preserve">patients </w:t>
-      </w:r>
-      <w:r>
-        <w:rPr>
-          <w:rFonts w:ascii="Times New Roman" w:hAnsi="Times New Roman" w:cs="Times New Roman"/>
-          <w:sz w:val="24"/>
-          <w:szCs w:val="24"/>
-        </w:rPr>
-        <w:t>with CA</w:t>
-      </w:r>
-      <w:r>
-        <w:rPr>
-          <w:rFonts w:ascii="Times New Roman" w:hAnsi="Times New Roman" w:cs="Times New Roman"/>
-          <w:sz w:val="24"/>
-          <w:szCs w:val="24"/>
-        </w:rPr>
-        <w:t>Ls were</w:t>
-      </w:r>
-      <w:r>
-        <w:rPr>
-          <w:rFonts w:ascii="Times New Roman" w:hAnsi="Times New Roman" w:cs="Times New Roman"/>
-          <w:sz w:val="24"/>
-          <w:szCs w:val="24"/>
-        </w:rPr>
-        <w:t xml:space="preserve"> treated with IVIG and 35 KD patients with </w:t>
-      </w:r>
-      <w:r>
-        <w:rPr>
-          <w:rFonts w:ascii="Times New Roman" w:hAnsi="Times New Roman" w:cs="Times New Roman"/>
-          <w:sz w:val="24"/>
-          <w:szCs w:val="24"/>
-        </w:rPr>
-        <w:t xml:space="preserve">CALs were </w:t>
-      </w:r>
-      <w:r>
-        <w:rPr>
-          <w:rFonts w:ascii="Times New Roman" w:hAnsi="Times New Roman" w:cs="Times New Roman"/>
-          <w:sz w:val="24"/>
-          <w:szCs w:val="24"/>
-        </w:rPr>
-        <w:t>treated with IVIG +</w:t>
-      </w:r>
-      <w:r>
-        <w:rPr>
-          <w:rFonts w:ascii="Times New Roman" w:hAnsi="Times New Roman" w:cs="Times New Roman"/>
-          <w:sz w:val="24"/>
-          <w:szCs w:val="24"/>
-        </w:rPr>
-        <w:t xml:space="preserve"> </w:t>
-      </w:r>
-      <w:r>
-        <w:rPr>
-          <w:rFonts w:ascii="Times New Roman" w:hAnsi="Times New Roman" w:cs="Times New Roman"/>
-          <w:sz w:val="24"/>
-          <w:szCs w:val="24"/>
-        </w:rPr>
-        <w:t xml:space="preserve">infliximab.  </w:t>
+        <w:t xml:space="preserve">ab.  </w:t>
       </w:r>
       <w:r>
         <w:rPr>
@@ -1863,7 +1853,6 @@
                 <w:szCs w:val="24"/>
               </w:rPr>
             </w:pPr>
-            <w:proofErr w:type="spellStart"/>
             <w:r>
               <w:rPr>
                 <w:rFonts w:ascii="Times New Roman" w:hAnsi="Times New Roman" w:cs="Times New Roman"/>
@@ -1872,7 +1861,6 @@
               </w:rPr>
               <w:t>Hgb</w:t>
             </w:r>
-            <w:proofErr w:type="spellEnd"/>
           </w:p>
         </w:tc>
         <w:tc>
@@ -3579,7 +3567,7 @@
 </file>
 
 <file path=customXml/itemProps1.xml><?xml version="1.0" encoding="utf-8"?>
-<ds:datastoreItem xmlns:ds="http://schemas.openxmlformats.org/officeDocument/2006/customXml" ds:itemID="{90DDFBE9-DD25-A143-9ABA-3AF70B839493}">
+<ds:datastoreItem xmlns:ds="http://schemas.openxmlformats.org/officeDocument/2006/customXml" ds:itemID="{A1C78493-911F-4E44-AC83-66696ED84632}">
   <ds:schemaRefs>
     <ds:schemaRef ds:uri="http://schemas.openxmlformats.org/officeDocument/2006/bibliography"/>
   </ds:schemaRefs>

</xml_diff>